<commit_message>
Convert .md files to .docx on push
</commit_message>
<xml_diff>
--- a/HT2024/English/OddLaws.docx
+++ b/HT2024/English/OddLaws.docx
@@ -141,7 +141,83 @@
         <w:pStyle w:val="BodyText"/>
       </w:pPr>
       <w:r>
-        <w:t xml:space="preserve">20 miles in, the engine had began making some real strange noises, and the veichle seemed to run out of kicks.</w:t>
+        <w:t xml:space="preserve">20 miles in, the engine had began making some real strange noises, and the veichle seemed to run out of fumes, the engine was slowly halting.</w:t>
+      </w:r>
+      <w:r>
+        <w:t xml:space="preserve"> </w:t>
+      </w:r>
+      <w:r>
+        <w:t xml:space="preserve">“</w:t>
+      </w:r>
+      <w:r>
+        <w:t xml:space="preserve">Damn it</w:t>
+      </w:r>
+      <w:r>
+        <w:t xml:space="preserve">”</w:t>
+      </w:r>
+      <w:r>
+        <w:t xml:space="preserve">, Tyler groaned.</w:t>
+      </w:r>
+    </w:p>
+    <w:p>
+      <w:pPr>
+        <w:pStyle w:val="BodyText"/>
+      </w:pPr>
+      <w:r>
+        <w:t xml:space="preserve">Luckily, the highway was relatively empty at this time of night, and shockingly, the car went on for about another half mile. Now however, Tyler was at a halt; in the middle of the road.</w:t>
+      </w:r>
+    </w:p>
+    <w:p>
+      <w:pPr>
+        <w:pStyle w:val="BodyText"/>
+      </w:pPr>
+      <w:r>
+        <w:t xml:space="preserve">He had officially missed his niece’s birthday party by now, and while that was</w:t>
+      </w:r>
+      <w:r>
+        <w:t xml:space="preserve"> </w:t>
+      </w:r>
+      <w:r>
+        <w:rPr>
+          <w:iCs/>
+          <w:i/>
+        </w:rPr>
+        <w:t xml:space="preserve">disappointing</w:t>
+      </w:r>
+      <w:r>
+        <w:t xml:space="preserve">, he couldn’t do much about it. After a moment of quick thinking, he got out of his veichle and started waving to bygoers; hoping to get some aid in his perdicament.</w:t>
+      </w:r>
+    </w:p>
+    <w:p>
+      <w:pPr>
+        <w:pStyle w:val="BodyText"/>
+      </w:pPr>
+      <w:r>
+        <w:t xml:space="preserve">“</w:t>
+      </w:r>
+      <w:r>
+        <w:t xml:space="preserve">Hey!</w:t>
+      </w:r>
+      <w:r>
+        <w:t xml:space="preserve">”</w:t>
+      </w:r>
+      <w:r>
+        <w:t xml:space="preserve">, he shouted, as a car passed-by, seemingly oblivious to his existence.</w:t>
+      </w:r>
+      <w:r>
+        <w:t xml:space="preserve"> </w:t>
+      </w:r>
+      <w:r>
+        <w:t xml:space="preserve">“</w:t>
+      </w:r>
+      <w:r>
+        <w:t xml:space="preserve">Fucker</w:t>
+      </w:r>
+      <w:r>
+        <w:t xml:space="preserve">”</w:t>
+      </w:r>
+      <w:r>
+        <w:t xml:space="preserve">, Tyler whispered to himself as a reply, flipping the driver off.</w:t>
       </w:r>
     </w:p>
     <w:sectPr>

</xml_diff>